<commit_message>
Changing scapying the userInfo into url:uid/info
</commit_message>
<xml_diff>
--- a/说明.docx
+++ b/说明.docx
@@ -9,11 +9,7 @@
       </w:pPr>
       <w:r>
         <w:rPr/>
-        <w:t>1.</w:t>
-      </w:r>
-      <w:r>
-        <w:rPr/>
-        <w:t>weiboSina/url/url/spider/uid.py</w:t>
+        <w:t>1.weiboSina/url/url/spider/uid.py</w:t>
       </w:r>
     </w:p>
     <w:p>
@@ -24,6 +20,30 @@
       <w:r>
         <w:rPr/>
         <w:t>把</w:t>
+      </w:r>
+      <w:r>
+        <w:rPr/>
+        <w:t>start_urls</w:t>
+      </w:r>
+      <w:r>
+        <w:rPr/>
+        <w:t>中的</w:t>
+      </w:r>
+      <w:r>
+        <w:rPr/>
+        <w:t>url</w:t>
+      </w:r>
+      <w:r>
+        <w:rPr/>
+        <w:t>改为对应类别的</w:t>
+      </w:r>
+      <w:r>
+        <w:rPr/>
+        <w:t>url</w:t>
+      </w:r>
+      <w:r>
+        <w:rPr/>
+        <w:t>。例如：</w:t>
         <w:drawing>
           <wp:anchor behindDoc="0" distT="0" distB="0" distL="0" distR="0" simplePos="0" locked="0" layoutInCell="1" allowOverlap="1" relativeHeight="0">
             <wp:simplePos x="0" y="0"/>
@@ -77,30 +97,6 @@
           </wp:anchor>
         </w:drawing>
       </w:r>
-      <w:r>
-        <w:rPr/>
-        <w:t>start_urls</w:t>
-      </w:r>
-      <w:r>
-        <w:rPr/>
-        <w:t>中的</w:t>
-      </w:r>
-      <w:r>
-        <w:rPr/>
-        <w:t>url</w:t>
-      </w:r>
-      <w:r>
-        <w:rPr/>
-        <w:t>改为对应类别的</w:t>
-      </w:r>
-      <w:r>
-        <w:rPr/>
-        <w:t>url</w:t>
-      </w:r>
-      <w:r>
-        <w:rPr/>
-        <w:t>。例如：</w:t>
-      </w:r>
     </w:p>
     <w:p>
       <w:pPr>
@@ -116,7 +112,7 @@
               <wp:posOffset>55245</wp:posOffset>
             </wp:positionH>
             <wp:positionV relativeFrom="paragraph">
-              <wp:posOffset>86360</wp:posOffset>
+              <wp:posOffset>85725</wp:posOffset>
             </wp:positionV>
             <wp:extent cx="3083560" cy="1918970"/>
             <wp:effectExtent l="0" t="0" r="0" b="0"/>
@@ -274,11 +270,7 @@
       </w:pPr>
       <w:r>
         <w:rPr/>
-        <w:t>2.</w:t>
-      </w:r>
-      <w:r>
-        <w:rPr/>
-        <w:t>weiboSina/url/url/</w:t>
+        <w:t>2.weiboSina/url/url/</w:t>
       </w:r>
     </w:p>
     <w:p>
@@ -727,7 +719,11 @@
       </w:pPr>
       <w:r>
         <w:rPr/>
-        <w:t>&gt;create table userInfo (user_id int(10) not null, user_label varchar(20), user_nickname varchar(20), blog_num int(10), following_num int(10), flollower_num int(10), user_tags varchar(200), user_description varchar(200) ,primary key (user_id))default charset=utf8;</w:t>
+        <w:t>&gt;</w:t>
+      </w:r>
+      <w:r>
+        <w:rPr/>
+        <w:t>create table userInfo (user_id int(10) not null, user_label varchar(20), user_nickname varchar(20), blog_num int(10), following_num int(10), follower_num int(10), user_tags varchar(200), user_description varchar(200) ,user_sexual varchar(10),user_birth varchar(10),user_location varchar(10),user_cert varchar(30),primary key (user_id))default charset=utf8;</w:t>
       </w:r>
     </w:p>
     <w:p>
@@ -802,6 +798,7 @@
       <w:pgNumType w:fmt="decimal"/>
       <w:formProt w:val="false"/>
       <w:textDirection w:val="lrTb"/>
+      <w:docGrid w:type="default" w:linePitch="240" w:charSpace="4294961151"/>
     </w:sectPr>
   </w:body>
 </w:document>
@@ -827,10 +824,12 @@
     <w:pPr>
       <w:widowControl w:val="false"/>
       <w:suppressAutoHyphens w:val="true"/>
+      <w:bidi w:val="0"/>
+      <w:jc w:val="left"/>
     </w:pPr>
     <w:rPr>
       <w:rFonts w:ascii="Liberation Serif" w:hAnsi="Liberation Serif" w:eastAsia="Droid Sans Fallback" w:cs="FreeSans"/>
-      <w:color w:val="auto"/>
+      <w:color w:val="00000A"/>
       <w:sz w:val="24"/>
       <w:szCs w:val="24"/>
       <w:lang w:val="en-US" w:eastAsia="zh-CN" w:bidi="hi-IN"/>

</xml_diff>

<commit_message>
Update the grammer creating database tables
</commit_message>
<xml_diff>
--- a/说明.docx
+++ b/说明.docx
@@ -700,7 +700,15 @@
       </w:pPr>
       <w:r>
         <w:rPr/>
-        <w:t>&gt;create table blogs (blog_id int(20), user_id int(10), blog_flag int(10), blog_content varchar(400), blog_forward_num int(10), blog_comment_num int(10), blog_praise_num int(10), blog_pub_time varchar(20), blog_download_time varchar(20),primary key (blog_id))default charset=utf8;</w:t>
+        <w:t xml:space="preserve">&gt;create table blogs (blog_id </w:t>
+      </w:r>
+      <w:r>
+        <w:rPr/>
+        <w:t>varchar(30)</w:t>
+      </w:r>
+      <w:r>
+        <w:rPr/>
+        <w:t>, user_id int(10), blog_flag int(10), blog_content varchar(400), blog_forward_num int(10), blog_comment_num int(10), blog_praise_num int(10), blog_pub_time varchar(20), blog_download_time varchar(20),primary key (blog_id))default charset=utf8;</w:t>
       </w:r>
     </w:p>
     <w:p>
@@ -723,7 +731,7 @@
       </w:r>
       <w:r>
         <w:rPr/>
-        <w:t>create table userInfo (user_id int(10) not null, user_label varchar(20), user_nickname varchar(20), blog_num int(10), following_num int(10), follower_num int(10), user_tags varchar(200), user_description varchar(200) ,user_sexual varchar(10),user_birth varchar(10),user_location varchar(10),user_cert varchar(30),primary key (user_id))default charset=utf8;</w:t>
+        <w:t xml:space="preserve"> create table userInfo (user_id int(10) not null, user_label varchar(20), user_nickname varchar(20), blog_num int(10), following_num int(10), follower_num int(10), user_tags varchar(200), user_description varchar(200) ,user_sexual varchar(10),user_birth varchar(10),user_location varchar(10),user_cert varchar(30),user_ori varchar(10),user_status varchar varchar(10),primary key (user_id))default charset=utf8;</w:t>
       </w:r>
     </w:p>
     <w:p>

</xml_diff>